<commit_message>
Site updated: 2019-05-31 14:45:06
</commit_message>
<xml_diff>
--- a/docs/tys_cn_v2.docx
+++ b/docs/tys_cn_v2.docx
@@ -196,8 +196,6 @@
         </w:rPr>
         <w:t>背景</w:t>
       </w:r>
-      <w:bookmarkStart w:id="0" w:name="_GoBack"/>
-      <w:bookmarkEnd w:id="0"/>
     </w:p>
     <w:p>
       <w:pPr>
@@ -358,6 +356,18 @@
       </w:r>
       <w:r>
         <w:rPr>
+          <w:rFonts w:ascii="宋体" w:eastAsia="宋体" w:hAnsi="宋体"/>
+        </w:rPr>
+        <w:t>,</w:t>
+      </w:r>
+      <w:r>
+        <w:rPr>
+          <w:rFonts w:ascii="宋体" w:eastAsia="宋体" w:hAnsi="宋体" w:hint="eastAsia"/>
+        </w:rPr>
+        <w:t>Lua</w:t>
+      </w:r>
+      <w:r>
+        <w:rPr>
           <w:rFonts w:ascii="宋体" w:eastAsia="宋体" w:hAnsi="宋体" w:hint="eastAsia"/>
         </w:rPr>
         <w:t>.</w:t>
@@ -446,37 +456,6 @@
         <w:rPr>
           <w:rFonts w:ascii="宋体" w:eastAsia="宋体" w:hAnsi="宋体" w:hint="eastAsia"/>
         </w:rPr>
-        <w:t>写过某游戏辅助工具造福公会好友</w:t>
-      </w:r>
-      <w:r>
-        <w:rPr>
-          <w:rFonts w:ascii="宋体" w:eastAsia="宋体" w:hAnsi="宋体" w:hint="eastAsia"/>
-        </w:rPr>
-        <w:t>半年多</w:t>
-      </w:r>
-      <w:r>
-        <w:rPr>
-          <w:rFonts w:ascii="宋体" w:eastAsia="宋体" w:hAnsi="宋体"/>
-        </w:rPr>
-        <w:t>.</w:t>
-      </w:r>
-    </w:p>
-    <w:p>
-      <w:pPr>
-        <w:pStyle w:val="a3"/>
-        <w:numPr>
-          <w:ilvl w:val="0"/>
-          <w:numId w:val="6"/>
-        </w:numPr>
-        <w:ind w:firstLineChars="0"/>
-        <w:rPr>
-          <w:rFonts w:ascii="宋体" w:eastAsia="宋体" w:hAnsi="宋体"/>
-        </w:rPr>
-      </w:pPr>
-      <w:r>
-        <w:rPr>
-          <w:rFonts w:ascii="宋体" w:eastAsia="宋体" w:hAnsi="宋体" w:hint="eastAsia"/>
-        </w:rPr>
         <w:t>有一套自己用Python编写的服务端框架，已能线上平稳运营</w:t>
       </w:r>
       <w:r>
@@ -1013,7 +992,19 @@
         <w:rPr>
           <w:rFonts w:ascii="宋体" w:eastAsia="宋体" w:hAnsi="宋体" w:hint="eastAsia"/>
         </w:rPr>
-        <w:t>调试脚本等)</w:t>
+        <w:t>调试脚本</w:t>
+      </w:r>
+      <w:r>
+        <w:rPr>
+          <w:rFonts w:ascii="宋体" w:eastAsia="宋体" w:hAnsi="宋体" w:hint="eastAsia"/>
+        </w:rPr>
+        <w:t>,配置检测</w:t>
+      </w:r>
+      <w:r>
+        <w:rPr>
+          <w:rFonts w:ascii="宋体" w:eastAsia="宋体" w:hAnsi="宋体" w:hint="eastAsia"/>
+        </w:rPr>
+        <w:t>等)</w:t>
       </w:r>
       <w:r>
         <w:rPr>
@@ -1200,14 +1191,7 @@
         <w:rPr>
           <w:rFonts w:ascii="宋体" w:eastAsia="宋体" w:hAnsi="宋体" w:hint="eastAsia"/>
         </w:rPr>
-        <w:t>.如炮台升级条件属性</w:t>
-      </w:r>
-      <w:r>
-        <w:rPr>
-          <w:rFonts w:ascii="宋体" w:eastAsia="宋体" w:hAnsi="宋体" w:hint="eastAsia"/>
-        </w:rPr>
-        <w:lastRenderedPageBreak/>
-        <w:t>变换等现在新加炮台只需要加属性配置即可，程序只需添加效果部分</w:t>
+        <w:t>.如炮台升级条件属性变换等现在新加炮台只需要加属性配置即可，程序只需添加效果部分</w:t>
       </w:r>
       <w:r>
         <w:rPr>
@@ -1232,6 +1216,7 @@
         <w:rPr>
           <w:rFonts w:ascii="宋体" w:eastAsia="宋体" w:hAnsi="宋体" w:hint="eastAsia"/>
         </w:rPr>
+        <w:lastRenderedPageBreak/>
         <w:t>部分功能机制化使得添加新功能更省力省事儿</w:t>
       </w:r>
       <w:r>
@@ -1655,7 +1640,19 @@
         <w:rPr>
           <w:rFonts w:ascii="宋体" w:eastAsia="宋体" w:hAnsi="宋体" w:hint="eastAsia"/>
         </w:rPr>
-        <w:t>ACM出身</w:t>
+        <w:t>大学期间参加</w:t>
+      </w:r>
+      <w:r>
+        <w:rPr>
+          <w:rFonts w:ascii="宋体" w:eastAsia="宋体" w:hAnsi="宋体" w:hint="eastAsia"/>
+        </w:rPr>
+        <w:t>ACM</w:t>
+      </w:r>
+      <w:r>
+        <w:rPr>
+          <w:rFonts w:ascii="宋体" w:eastAsia="宋体" w:hAnsi="宋体" w:hint="eastAsia"/>
+        </w:rPr>
+        <w:t>竞赛</w:t>
       </w:r>
       <w:r>
         <w:rPr>
@@ -1679,7 +1676,19 @@
         <w:rPr>
           <w:rFonts w:ascii="宋体" w:eastAsia="宋体" w:hAnsi="宋体" w:hint="eastAsia"/>
         </w:rPr>
-        <w:t>数据结构图论和思维</w:t>
+        <w:t>数据结构</w:t>
+      </w:r>
+      <w:r>
+        <w:rPr>
+          <w:rFonts w:ascii="宋体" w:eastAsia="宋体" w:hAnsi="宋体"/>
+        </w:rPr>
+        <w:t>,</w:t>
+      </w:r>
+      <w:r>
+        <w:rPr>
+          <w:rFonts w:ascii="宋体" w:eastAsia="宋体" w:hAnsi="宋体" w:hint="eastAsia"/>
+        </w:rPr>
+        <w:t>图论和思维</w:t>
       </w:r>
       <w:r>
         <w:rPr>
@@ -1692,18 +1701,6 @@
           <w:rFonts w:ascii="宋体" w:eastAsia="宋体" w:hAnsi="宋体" w:hint="eastAsia"/>
         </w:rPr>
         <w:t>题</w:t>
-      </w:r>
-      <w:r>
-        <w:rPr>
-          <w:rFonts w:ascii="宋体" w:eastAsia="宋体" w:hAnsi="宋体" w:hint="eastAsia"/>
-        </w:rPr>
-        <w:t>各种乱搞题</w:t>
-      </w:r>
-      <w:r>
-        <w:rPr>
-          <w:rFonts w:ascii="宋体" w:eastAsia="宋体" w:hAnsi="宋体" w:hint="eastAsia"/>
-        </w:rPr>
-        <w:t>.</w:t>
       </w:r>
     </w:p>
     <w:p>
@@ -1728,7 +1725,21 @@
         <w:rPr>
           <w:rFonts w:ascii="宋体" w:eastAsia="宋体" w:hAnsi="宋体"/>
         </w:rPr>
-        <w:t>擅长逻辑和实现，考虑trick</w:t>
+        <w:t>擅长逻辑</w:t>
+      </w:r>
+      <w:bookmarkStart w:id="0" w:name="_GoBack"/>
+      <w:bookmarkEnd w:id="0"/>
+      <w:r>
+        <w:rPr>
+          <w:rFonts w:ascii="宋体" w:eastAsia="宋体" w:hAnsi="宋体"/>
+        </w:rPr>
+        <w:t>实现，考虑</w:t>
+      </w:r>
+      <w:r>
+        <w:rPr>
+          <w:rFonts w:ascii="宋体" w:eastAsia="宋体" w:hAnsi="宋体" w:hint="eastAsia"/>
+        </w:rPr>
+        <w:t>情况</w:t>
       </w:r>
       <w:r>
         <w:rPr>
@@ -1850,19 +1861,31 @@
         <w:rPr>
           <w:rFonts w:ascii="宋体" w:eastAsia="宋体" w:hAnsi="宋体" w:hint="eastAsia"/>
         </w:rPr>
-        <w:t>业余时间开发过游戏辅助工具造福公会</w:t>
-      </w:r>
-      <w:r>
-        <w:rPr>
-          <w:rFonts w:ascii="宋体" w:eastAsia="宋体" w:hAnsi="宋体" w:hint="eastAsia"/>
-        </w:rPr>
-        <w:t>好友</w:t>
-      </w:r>
-      <w:r>
-        <w:rPr>
-          <w:rFonts w:ascii="宋体" w:eastAsia="宋体" w:hAnsi="宋体"/>
-        </w:rPr>
-        <w:t>,比较研究能够方便人们的工具</w:t>
+        <w:t>业余时间开发过游戏辅助</w:t>
+      </w:r>
+      <w:r>
+        <w:rPr>
+          <w:rFonts w:ascii="宋体" w:eastAsia="宋体" w:hAnsi="宋体" w:hint="eastAsia"/>
+        </w:rPr>
+        <w:t>工具</w:t>
+      </w:r>
+      <w:r>
+        <w:rPr>
+          <w:rFonts w:ascii="宋体" w:eastAsia="宋体" w:hAnsi="宋体"/>
+        </w:rPr>
+        <w:t>,比较</w:t>
+      </w:r>
+      <w:r>
+        <w:rPr>
+          <w:rFonts w:ascii="宋体" w:eastAsia="宋体" w:hAnsi="宋体" w:hint="eastAsia"/>
+        </w:rPr>
+        <w:t>喜欢</w:t>
+      </w:r>
+      <w:r>
+        <w:rPr>
+          <w:rFonts w:ascii="宋体" w:eastAsia="宋体" w:hAnsi="宋体"/>
+        </w:rPr>
+        <w:t>研究能够方便人们的工具</w:t>
       </w:r>
       <w:r>
         <w:rPr>
@@ -4382,7 +4405,7 @@
 </file>
 
 <file path=customXml/itemProps1.xml><?xml version="1.0" encoding="utf-8"?>
-<ds:datastoreItem xmlns:ds="http://schemas.openxmlformats.org/officeDocument/2006/customXml" ds:itemID="{3CFB13F9-E0BD-4C94-B4EB-925F5AE0AE97}">
+<ds:datastoreItem xmlns:ds="http://schemas.openxmlformats.org/officeDocument/2006/customXml" ds:itemID="{9ED30197-B132-47F3-9282-44B356B6EFE1}">
   <ds:schemaRefs>
     <ds:schemaRef ds:uri="http://schemas.openxmlformats.org/officeDocument/2006/bibliography"/>
   </ds:schemaRefs>

</xml_diff>